<commit_message>
modified:   examples/fuel.html 	modified:   examples/fuel.txt 	modified:   examples/logout.do 	modified:   examples/logout.docx 	modified:   examples/nest_table.do 	modified:   examples/nest_table.docx 	modified:   examples/sc_fuel.svg 	modified:   index.html 	modified:   rep.md
</commit_message>
<xml_diff>
--- a/examples/logout.docx
+++ b/examples/logout.docx
@@ -1,8 +1,8 @@
 
 <file path=word/document.xml><?xml version="1.0" encoding="utf-8"?>
-<w:document xmlns:w="http://schemas.openxmlformats.org/wordprocessingml/2006/main" xmlns:w15="http://schemas.microsoft.com/office/word/2012/wordml" xmlns:w14="http://schemas.microsoft.com/office/word/2010/wordml" xmlns:m="http://schemas.openxmlformats.org/officeDocument/2006/math" xmlns:r="http://schemas.openxmlformats.org/officeDocument/2006/relationships" xmlns:wp="http://schemas.openxmlformats.org/drawingml/2006/wordprocessingDrawing" xmlns:a="http://schemas.openxmlformats.org/drawingml/2006/main" xmlns:mc="http://schemas.openxmlformats.org/markup-compatibility/2006" xmlns:ns9="http://schemas.openxmlformats.org/schemaLibrary/2006/main" xmlns:wne="http://schemas.microsoft.com/office/word/2006/wordml" xmlns:c="http://schemas.openxmlformats.org/drawingml/2006/chart" xmlns:ns12="http://schemas.openxmlformats.org/drawingml/2006/chartDrawing" xmlns:dgm="http://schemas.openxmlformats.org/drawingml/2006/diagram" xmlns:pic="http://schemas.openxmlformats.org/drawingml/2006/picture" xmlns:xdr="http://schemas.openxmlformats.org/drawingml/2006/spreadsheetDrawing" xmlns:dsp="http://schemas.microsoft.com/office/drawing/2008/diagram" xmlns:ns17="urn:schemas-microsoft-com:office:excel" xmlns:o="urn:schemas-microsoft-com:office:office" xmlns:v="urn:schemas-microsoft-com:vml" xmlns:w10="urn:schemas-microsoft-com:office:word" xmlns:ns21="urn:schemas-microsoft-com:office:powerpoint" xmlns:ns23="http://schemas.microsoft.com/office/2006/coverPageProps" xmlns:odx="http://opendope.org/xpaths" xmlns:odc="http://opendope.org/conditions" xmlns:odq="http://opendope.org/questions" xmlns:oda="http://opendope.org/answers" xmlns:odi="http://opendope.org/components" xmlns:odgm="http://opendope.org/SmartArt/DataHierarchy" xmlns:ns30="http://schemas.openxmlformats.org/officeDocument/2006/bibliography" xmlns:ns31="http://schemas.openxmlformats.org/drawingml/2006/compatibility" xmlns:ns32="http://schemas.openxmlformats.org/drawingml/2006/lockedCanvas" mc:Ignorable="w14 w15">
+<w:document xmlns:w="http://schemas.openxmlformats.org/wordprocessingml/2006/main" xmlns:r="http://schemas.openxmlformats.org/officeDocument/2006/relationships" xmlns:w14="http://schemas.microsoft.com/office/word/2010/wordml" xmlns:wp="http://schemas.openxmlformats.org/drawingml/2006/wordprocessingDrawing" xmlns:a="http://schemas.openxmlformats.org/drawingml/2006/main" xmlns:m="http://schemas.openxmlformats.org/officeDocument/2006/math" xmlns:w15="http://schemas.microsoft.com/office/word/2012/wordml" xmlns:mc="http://schemas.openxmlformats.org/markup-compatibility/2006" xmlns:ns9="http://schemas.openxmlformats.org/schemaLibrary/2006/main" xmlns:wne="http://schemas.microsoft.com/office/word/2006/wordml" xmlns:c="http://schemas.openxmlformats.org/drawingml/2006/chart" xmlns:ns12="http://schemas.openxmlformats.org/drawingml/2006/chartDrawing" xmlns:dgm="http://schemas.openxmlformats.org/drawingml/2006/diagram" xmlns:pic="http://schemas.openxmlformats.org/drawingml/2006/picture" xmlns:xdr="http://schemas.openxmlformats.org/drawingml/2006/spreadsheetDrawing" xmlns:dsp="http://schemas.microsoft.com/office/drawing/2008/diagram" xmlns:ns17="urn:schemas-microsoft-com:office:excel" xmlns:o="urn:schemas-microsoft-com:office:office" xmlns:v="urn:schemas-microsoft-com:vml" xmlns:w10="urn:schemas-microsoft-com:office:word" xmlns:ns21="urn:schemas-microsoft-com:office:powerpoint" xmlns:ns23="http://schemas.microsoft.com/office/2006/coverPageProps" xmlns:odx="http://opendope.org/xpaths" xmlns:odc="http://opendope.org/conditions" xmlns:odq="http://opendope.org/questions" xmlns:oda="http://opendope.org/answers" xmlns:odi="http://opendope.org/components" xmlns:odgm="http://opendope.org/SmartArt/DataHierarchy" xmlns:ns30="http://schemas.openxmlformats.org/officeDocument/2006/bibliography" xmlns:ns31="http://schemas.openxmlformats.org/drawingml/2006/compatibility" xmlns:ns32="http://schemas.openxmlformats.org/drawingml/2006/lockedCanvas" mc:Ignorable="w14 w15">
   <w:body>
-    <w:p w14:paraId="6521690" w14:textId="6521690">
+    <w:p w14:paraId="93abff2" w14:textId="93abff2">
       <w:pPr>
         <w:pStyle w:val="Heading1"/>
         <w15:collapsed w:val="false"/>
@@ -14,7 +14,7 @@
         <w:t xml:space="preserve"/>
       </w:r>
       <w:r>
-        <w:t xml:space="preserve">Include output from Stata commands</w:t>
+        <w:t xml:space="preserve">Stata命令输出</w:t>
       </w:r>
     </w:p>
     <w:p>
@@ -40,63 +40,31 @@
           <w:rFonts w:ascii="courier new" w:hAnsi="courier new" w:eastAsia="courier new" w:cs="courier new"/>
           <w:sz w:val="18"/>
         </w:rPr>
-        <w:t xml:space="preserve">. sysuse auto, clear</w:t>
-        <w:br/>
-      </w:r>
-      <w:r>
-        <w:rPr>
-          <w:rFonts w:ascii="courier new" w:hAnsi="courier new" w:eastAsia="courier new" w:cs="courier new"/>
-          <w:sz w:val="18"/>
-        </w:rPr>
-        <w:t xml:space="preserve">(1978 Automobile Data)</w:t>
-        <w:br/>
-      </w:r>
-      <w:r>
-        <w:rPr>
-          <w:rFonts w:ascii="courier new" w:hAnsi="courier new" w:eastAsia="courier new" w:cs="courier new"/>
-          <w:sz w:val="18"/>
-        </w:rPr>
-        <w:t xml:space="preserve"/>
-        <w:br/>
-      </w:r>
-      <w:r>
-        <w:rPr>
-          <w:rFonts w:ascii="courier new" w:hAnsi="courier new" w:eastAsia="courier new" w:cs="courier new"/>
-          <w:sz w:val="18"/>
-        </w:rPr>
-        <w:t xml:space="preserve">. generate fuel = 100/mpg</w:t>
-        <w:br/>
-      </w:r>
-      <w:r>
-        <w:rPr>
-          <w:rFonts w:ascii="courier new" w:hAnsi="courier new" w:eastAsia="courier new" w:cs="courier new"/>
-          <w:sz w:val="18"/>
-        </w:rPr>
-        <w:t xml:space="preserve"/>
-        <w:br/>
-      </w:r>
-      <w:r>
-        <w:rPr>
-          <w:rFonts w:ascii="courier new" w:hAnsi="courier new" w:eastAsia="courier new" w:cs="courier new"/>
-          <w:sz w:val="18"/>
-        </w:rPr>
-        <w:t xml:space="preserve">. label variable fuel "Fuel consumption (Gallons per 100 Miles)"</w:t>
-        <w:br/>
-      </w:r>
-      <w:r>
-        <w:rPr>
-          <w:rFonts w:ascii="courier new" w:hAnsi="courier new" w:eastAsia="courier new" w:cs="courier new"/>
-          <w:sz w:val="18"/>
-        </w:rPr>
-        <w:t xml:space="preserve"/>
-        <w:br/>
-      </w:r>
-      <w:r>
-        <w:rPr>
-          <w:rFonts w:ascii="courier new" w:hAnsi="courier new" w:eastAsia="courier new" w:cs="courier new"/>
-          <w:sz w:val="18"/>
-        </w:rPr>
-        <w:t xml:space="preserve">. describe fuel weight</w:t>
+        <w:t xml:space="preserve">. sysuse auto_zh, clear</w:t>
+        <w:br/>
+      </w:r>
+      <w:r>
+        <w:rPr>
+          <w:rFonts w:ascii="courier new" w:hAnsi="courier new" w:eastAsia="courier new" w:cs="courier new"/>
+          <w:sz w:val="18"/>
+        </w:rPr>
+        <w:t xml:space="preserve">(1978年汽车数据)</w:t>
+        <w:br/>
+      </w:r>
+      <w:r>
+        <w:rPr>
+          <w:rFonts w:ascii="courier new" w:hAnsi="courier new" w:eastAsia="courier new" w:cs="courier new"/>
+          <w:sz w:val="18"/>
+        </w:rPr>
+        <w:t xml:space="preserve"/>
+        <w:br/>
+      </w:r>
+      <w:r>
+        <w:rPr>
+          <w:rFonts w:ascii="courier new" w:hAnsi="courier new" w:eastAsia="courier new" w:cs="courier new"/>
+          <w:sz w:val="18"/>
+        </w:rPr>
+        <w:t xml:space="preserve">. describe 油耗 重量</w:t>
         <w:br/>
       </w:r>
       <w:r>
@@ -136,39 +104,31 @@
           <w:rFonts w:ascii="courier new" w:hAnsi="courier new" w:eastAsia="courier new" w:cs="courier new"/>
           <w:sz w:val="18"/>
         </w:rPr>
-        <w:t xml:space="preserve">fuel            float   %9.0g                 Fuel consumption (Gallons per 100</w:t>
-        <w:br/>
-      </w:r>
-      <w:r>
-        <w:rPr>
-          <w:rFonts w:ascii="courier new" w:hAnsi="courier new" w:eastAsia="courier new" w:cs="courier new"/>
-          <w:sz w:val="18"/>
-        </w:rPr>
-        <w:t xml:space="preserve">                                                Miles)</w:t>
-        <w:br/>
-      </w:r>
-      <w:r>
-        <w:rPr>
-          <w:rFonts w:ascii="courier new" w:hAnsi="courier new" w:eastAsia="courier new" w:cs="courier new"/>
-          <w:sz w:val="18"/>
-        </w:rPr>
-        <w:t xml:space="preserve">weight          int     %8.0gc                Weight (lbs.)</w:t>
-        <w:br/>
-      </w:r>
-      <w:r>
-        <w:rPr>
-          <w:rFonts w:ascii="courier new" w:hAnsi="courier new" w:eastAsia="courier new" w:cs="courier new"/>
-          <w:sz w:val="18"/>
-        </w:rPr>
-        <w:t xml:space="preserve"/>
-        <w:br/>
-      </w:r>
-      <w:r>
-        <w:rPr>
-          <w:rFonts w:ascii="courier new" w:hAnsi="courier new" w:eastAsia="courier new" w:cs="courier new"/>
-          <w:sz w:val="18"/>
-        </w:rPr>
-        <w:t xml:space="preserve">. regress fuel weight</w:t>
+        <w:t xml:space="preserve">油耗            float   %9.0g                 油量消耗(公升每一百公里)</w:t>
+        <w:br/>
+      </w:r>
+      <w:r>
+        <w:rPr>
+          <w:rFonts w:ascii="courier new" w:hAnsi="courier new" w:eastAsia="courier new" w:cs="courier new"/>
+          <w:sz w:val="18"/>
+        </w:rPr>
+        <w:t xml:space="preserve">重量            float   %8.0gc                重量(公斤)</w:t>
+        <w:br/>
+      </w:r>
+      <w:r>
+        <w:rPr>
+          <w:rFonts w:ascii="courier new" w:hAnsi="courier new" w:eastAsia="courier new" w:cs="courier new"/>
+          <w:sz w:val="18"/>
+        </w:rPr>
+        <w:t xml:space="preserve"/>
+        <w:br/>
+      </w:r>
+      <w:r>
+        <w:rPr>
+          <w:rFonts w:ascii="courier new" w:hAnsi="courier new" w:eastAsia="courier new" w:cs="courier new"/>
+          <w:sz w:val="18"/>
+        </w:rPr>
+        <w:t xml:space="preserve">. regress 油耗 重量</w:t>
         <w:br/>
       </w:r>
       <w:r>
@@ -200,15 +160,15 @@
           <w:rFonts w:ascii="courier new" w:hAnsi="courier new" w:eastAsia="courier new" w:cs="courier new"/>
           <w:sz w:val="18"/>
         </w:rPr>
-        <w:t xml:space="preserve">       Model |  87.2964969         1  87.2964969   Prob &gt; F        =    0.0000</w:t>
-        <w:br/>
-      </w:r>
-      <w:r>
-        <w:rPr>
-          <w:rFonts w:ascii="courier new" w:hAnsi="courier new" w:eastAsia="courier new" w:cs="courier new"/>
-          <w:sz w:val="18"/>
-        </w:rPr>
-        <w:t xml:space="preserve">    Residual |  32.2797639        72  .448330054   R-squared       =    0.7300</w:t>
+        <w:t xml:space="preserve">       Model |  87.2964971         1  87.2964971   Prob &gt; F        =    0.0000</w:t>
+        <w:br/>
+      </w:r>
+      <w:r>
+        <w:rPr>
+          <w:rFonts w:ascii="courier new" w:hAnsi="courier new" w:eastAsia="courier new" w:cs="courier new"/>
+          <w:sz w:val="18"/>
+        </w:rPr>
+        <w:t xml:space="preserve">    Residual |  32.2797637        72  .448330051   R-squared       =    0.7300</w:t>
         <w:br/>
       </w:r>
       <w:r>
@@ -248,7 +208,7 @@
           <w:rFonts w:ascii="courier new" w:hAnsi="courier new" w:eastAsia="courier new" w:cs="courier new"/>
           <w:sz w:val="18"/>
         </w:rPr>
-        <w:t xml:space="preserve">        fuel |      Coef.   Std. Err.      t    P&gt;|t|     [95% Conf. Interval]</w:t>
+        <w:t xml:space="preserve">        油耗 |      Coef.   Std. Err.      t    P&gt;|t|     [95% Conf. Interval]</w:t>
         <w:br/>
       </w:r>
       <w:r>
@@ -264,7 +224,7 @@
           <w:rFonts w:ascii="courier new" w:hAnsi="courier new" w:eastAsia="courier new" w:cs="courier new"/>
           <w:sz w:val="18"/>
         </w:rPr>
-        <w:t xml:space="preserve">      weight |    .001407   .0001008    13.95   0.000      .001206    .0016081</w:t>
+        <w:t xml:space="preserve">        重量 |    .003102   .0002223    13.95   0.000     .0026589    .0035452</w:t>
         <w:br/>
       </w:r>
       <w:r>
@@ -301,7 +261,7 @@
 </file>
 
 <file path=word/styles.xml><?xml version="1.0" encoding="utf-8"?>
-<w:styles xmlns:w="http://schemas.openxmlformats.org/wordprocessingml/2006/main" xmlns:w15="http://schemas.microsoft.com/office/word/2012/wordml" xmlns:w14="http://schemas.microsoft.com/office/word/2010/wordml" xmlns:m="http://schemas.openxmlformats.org/officeDocument/2006/math" xmlns:r="http://schemas.openxmlformats.org/officeDocument/2006/relationships" xmlns:wp="http://schemas.openxmlformats.org/drawingml/2006/wordprocessingDrawing" xmlns:a="http://schemas.openxmlformats.org/drawingml/2006/main" xmlns:mc="http://schemas.openxmlformats.org/markup-compatibility/2006" xmlns:ns9="http://schemas.openxmlformats.org/schemaLibrary/2006/main" xmlns:wne="http://schemas.microsoft.com/office/word/2006/wordml" xmlns:c="http://schemas.openxmlformats.org/drawingml/2006/chart" xmlns:ns12="http://schemas.openxmlformats.org/drawingml/2006/chartDrawing" xmlns:dgm="http://schemas.openxmlformats.org/drawingml/2006/diagram" xmlns:pic="http://schemas.openxmlformats.org/drawingml/2006/picture" xmlns:xdr="http://schemas.openxmlformats.org/drawingml/2006/spreadsheetDrawing" xmlns:dsp="http://schemas.microsoft.com/office/drawing/2008/diagram" xmlns:ns17="urn:schemas-microsoft-com:office:excel" xmlns:o="urn:schemas-microsoft-com:office:office" xmlns:v="urn:schemas-microsoft-com:vml" xmlns:w10="urn:schemas-microsoft-com:office:word" xmlns:ns21="urn:schemas-microsoft-com:office:powerpoint" xmlns:ns23="http://schemas.microsoft.com/office/2006/coverPageProps" xmlns:odx="http://opendope.org/xpaths" xmlns:odc="http://opendope.org/conditions" xmlns:odq="http://opendope.org/questions" xmlns:oda="http://opendope.org/answers" xmlns:odi="http://opendope.org/components" xmlns:odgm="http://opendope.org/SmartArt/DataHierarchy" xmlns:ns30="http://schemas.openxmlformats.org/officeDocument/2006/bibliography" xmlns:ns31="http://schemas.openxmlformats.org/drawingml/2006/compatibility" xmlns:ns32="http://schemas.openxmlformats.org/drawingml/2006/lockedCanvas">
+<w:styles xmlns:w="http://schemas.openxmlformats.org/wordprocessingml/2006/main" xmlns:r="http://schemas.openxmlformats.org/officeDocument/2006/relationships" xmlns:w14="http://schemas.microsoft.com/office/word/2010/wordml" xmlns:wp="http://schemas.openxmlformats.org/drawingml/2006/wordprocessingDrawing" xmlns:a="http://schemas.openxmlformats.org/drawingml/2006/main" xmlns:m="http://schemas.openxmlformats.org/officeDocument/2006/math" xmlns:w15="http://schemas.microsoft.com/office/word/2012/wordml" xmlns:mc="http://schemas.openxmlformats.org/markup-compatibility/2006" xmlns:ns9="http://schemas.openxmlformats.org/schemaLibrary/2006/main" xmlns:wne="http://schemas.microsoft.com/office/word/2006/wordml" xmlns:c="http://schemas.openxmlformats.org/drawingml/2006/chart" xmlns:ns12="http://schemas.openxmlformats.org/drawingml/2006/chartDrawing" xmlns:dgm="http://schemas.openxmlformats.org/drawingml/2006/diagram" xmlns:pic="http://schemas.openxmlformats.org/drawingml/2006/picture" xmlns:xdr="http://schemas.openxmlformats.org/drawingml/2006/spreadsheetDrawing" xmlns:dsp="http://schemas.microsoft.com/office/drawing/2008/diagram" xmlns:ns17="urn:schemas-microsoft-com:office:excel" xmlns:o="urn:schemas-microsoft-com:office:office" xmlns:v="urn:schemas-microsoft-com:vml" xmlns:w10="urn:schemas-microsoft-com:office:word" xmlns:ns21="urn:schemas-microsoft-com:office:powerpoint" xmlns:ns23="http://schemas.microsoft.com/office/2006/coverPageProps" xmlns:odx="http://opendope.org/xpaths" xmlns:odc="http://opendope.org/conditions" xmlns:odq="http://opendope.org/questions" xmlns:oda="http://opendope.org/answers" xmlns:odi="http://opendope.org/components" xmlns:odgm="http://opendope.org/SmartArt/DataHierarchy" xmlns:ns30="http://schemas.openxmlformats.org/officeDocument/2006/bibliography" xmlns:ns31="http://schemas.openxmlformats.org/drawingml/2006/compatibility" xmlns:ns32="http://schemas.openxmlformats.org/drawingml/2006/lockedCanvas">
   <w:docDefaults>
     <w:rPrDefault>
       <w:rPr>

</xml_diff>